<commit_message>
Gjort endringer i oppgavetekst
</commit_message>
<xml_diff>
--- a/uke6_oppgaver/ICA uke 6.docx
+++ b/uke6_oppgaver/ICA uke 6.docx
@@ -4,40 +4,22 @@
   <w:body>
     <w:p>
       <w:pPr>
-        <w:rPr>
-          <w:lang w:val="nb-NO"/>
-        </w:rPr>
-      </w:pPr>
-      <w:r>
-        <w:rPr>
-          <w:lang w:val="nb-NO"/>
-        </w:rPr>
+        <w:pStyle w:val="Title"/>
+      </w:pPr>
+      <w:r>
         <w:t>ICA – Uke 6</w:t>
       </w:r>
     </w:p>
     <w:p>
       <w:pPr>
-        <w:rPr>
-          <w:lang w:val="nb-NO"/>
-        </w:rPr>
-      </w:pPr>
-      <w:r>
-        <w:rPr>
-          <w:lang w:val="nb-NO"/>
-        </w:rPr>
+        <w:pStyle w:val="Heading1"/>
+      </w:pPr>
+      <w:r>
         <w:t xml:space="preserve">Oppgave 1.2.1 </w:t>
       </w:r>
     </w:p>
     <w:p>
-      <w:pPr>
-        <w:rPr>
-          <w:lang w:val="nb-NO"/>
-        </w:rPr>
-      </w:pPr>
-      <w:r>
-        <w:rPr>
-          <w:lang w:val="nb-NO"/>
-        </w:rPr>
+      <w:r>
         <w:t>a)</w:t>
       </w:r>
     </w:p>
@@ -706,130 +688,17 @@
           <w:u w:val="single"/>
         </w:rPr>
       </w:pPr>
-      <w:proofErr w:type="spellStart"/>
       <w:r>
         <w:rPr>
           <w:b/>
           <w:u w:val="single"/>
         </w:rPr>
-        <w:t>Kode</w:t>
-      </w:r>
-      <w:proofErr w:type="spellEnd"/>
-      <w:r>
-        <w:rPr>
-          <w:b/>
-          <w:u w:val="single"/>
-        </w:rPr>
-        <w:t xml:space="preserve"> </w:t>
-      </w:r>
-      <w:proofErr w:type="spellStart"/>
-      <w:r>
-        <w:rPr>
-          <w:b/>
-          <w:u w:val="single"/>
-        </w:rPr>
-        <w:t>er</w:t>
-      </w:r>
-      <w:proofErr w:type="spellEnd"/>
-      <w:r>
-        <w:rPr>
-          <w:b/>
-          <w:u w:val="single"/>
-        </w:rPr>
-        <w:t xml:space="preserve">: </w:t>
-      </w:r>
-    </w:p>
-    <w:p>
-      <w:r>
-        <w:t xml:space="preserve">B C </w:t>
-      </w:r>
-      <w:proofErr w:type="spellStart"/>
-      <w:r>
-        <w:t>C</w:t>
-      </w:r>
-      <w:proofErr w:type="spellEnd"/>
-      <w:r>
-        <w:t xml:space="preserve"> A C B C </w:t>
-      </w:r>
-      <w:proofErr w:type="spellStart"/>
-      <w:r>
-        <w:t>C</w:t>
-      </w:r>
-      <w:proofErr w:type="spellEnd"/>
-      <w:r>
-        <w:t xml:space="preserve"> </w:t>
-      </w:r>
-      <w:proofErr w:type="spellStart"/>
-      <w:r>
-        <w:t>C</w:t>
-      </w:r>
-      <w:proofErr w:type="spellEnd"/>
-      <w:r>
-        <w:t xml:space="preserve"> </w:t>
-      </w:r>
-      <w:proofErr w:type="spellStart"/>
-      <w:r>
-        <w:t>C</w:t>
-      </w:r>
-      <w:proofErr w:type="spellEnd"/>
-      <w:r>
-        <w:t xml:space="preserve"> </w:t>
-      </w:r>
-      <w:proofErr w:type="spellStart"/>
-      <w:r>
-        <w:t>C</w:t>
-      </w:r>
-      <w:proofErr w:type="spellEnd"/>
-      <w:r>
-        <w:t xml:space="preserve"> </w:t>
-      </w:r>
-      <w:proofErr w:type="spellStart"/>
-      <w:r>
-        <w:t>C</w:t>
-      </w:r>
-      <w:proofErr w:type="spellEnd"/>
-      <w:r>
-        <w:t xml:space="preserve"> </w:t>
-      </w:r>
-      <w:proofErr w:type="spellStart"/>
-      <w:r>
-        <w:t>C</w:t>
-      </w:r>
-      <w:proofErr w:type="spellEnd"/>
-      <w:r>
-        <w:t xml:space="preserve"> </w:t>
-      </w:r>
-      <w:proofErr w:type="spellStart"/>
-      <w:r>
-        <w:t>C</w:t>
-      </w:r>
-      <w:proofErr w:type="spellEnd"/>
-      <w:r>
-        <w:t xml:space="preserve"> </w:t>
-      </w:r>
-      <w:proofErr w:type="spellStart"/>
-      <w:r>
-        <w:t>C</w:t>
-      </w:r>
-      <w:proofErr w:type="spellEnd"/>
-      <w:r>
-        <w:t xml:space="preserve"> </w:t>
-      </w:r>
-      <w:proofErr w:type="spellStart"/>
-      <w:r>
-        <w:t>C</w:t>
-      </w:r>
-      <w:proofErr w:type="spellEnd"/>
-      <w:r>
-        <w:t xml:space="preserve"> </w:t>
-      </w:r>
-      <w:proofErr w:type="spellStart"/>
-      <w:r>
-        <w:t>C</w:t>
-      </w:r>
-      <w:proofErr w:type="spellEnd"/>
-      <w:r>
-        <w:t xml:space="preserve"> A</w:t>
+        <w:t xml:space="preserve">Kode er: </w:t>
+      </w:r>
+    </w:p>
+    <w:p>
+      <w:r>
+        <w:t>B C C A C B C C C C C C C C C C C A</w:t>
       </w:r>
     </w:p>
     <w:p/>
@@ -861,8 +730,10 @@
         <w:rPr>
           <w:lang w:val="nb-NO"/>
         </w:rPr>
-        <w:t>bits.</w:t>
-      </w:r>
+        <w:t>bits (ascii tabellen sier at hvert symbol har 7 bits)</w:t>
+      </w:r>
+      <w:bookmarkStart w:id="0" w:name="_GoBack"/>
+      <w:bookmarkEnd w:id="0"/>
     </w:p>
     <w:p>
       <w:pPr>
@@ -880,7 +751,19 @@
         <w:rPr>
           <w:lang w:val="nb-NO"/>
         </w:rPr>
-        <w:t xml:space="preserve"> ( iflg tekst fra uke 5)</w:t>
+        <w:t xml:space="preserve"> ( iflg tekst fra uke 5</w:t>
+      </w:r>
+      <w:r>
+        <w:rPr>
+          <w:lang w:val="nb-NO"/>
+        </w:rPr>
+        <w:t xml:space="preserve"> er hvert symbol 8 bits</w:t>
+      </w:r>
+      <w:r>
+        <w:rPr>
+          <w:lang w:val="nb-NO"/>
+        </w:rPr>
+        <w:t>)</w:t>
       </w:r>
     </w:p>
     <w:p>
@@ -904,114 +787,34 @@
       </w:r>
     </w:p>
     <w:p>
-      <w:r>
+      <w:pPr>
+        <w:rPr>
+          <w:lang w:val="nb-NO"/>
+        </w:rPr>
+      </w:pPr>
+      <w:r>
+        <w:rPr>
+          <w:lang w:val="nb-NO"/>
+        </w:rPr>
         <w:t xml:space="preserve">c) </w:t>
       </w:r>
     </w:p>
     <w:p>
-      <w:r>
-        <w:t xml:space="preserve">d) Huffman </w:t>
-      </w:r>
-      <w:proofErr w:type="spellStart"/>
-      <w:r>
-        <w:t>kode</w:t>
-      </w:r>
-      <w:proofErr w:type="spellEnd"/>
-      <w:r>
-        <w:t>:</w:t>
-      </w:r>
-    </w:p>
-    <w:p>
-      <w:r>
-        <w:t xml:space="preserve">B C </w:t>
-      </w:r>
-      <w:proofErr w:type="spellStart"/>
-      <w:r>
-        <w:t>C</w:t>
-      </w:r>
-      <w:proofErr w:type="spellEnd"/>
-      <w:r>
-        <w:t xml:space="preserve"> A C B C </w:t>
-      </w:r>
-      <w:proofErr w:type="spellStart"/>
-      <w:r>
-        <w:t>C</w:t>
-      </w:r>
-      <w:proofErr w:type="spellEnd"/>
-      <w:r>
-        <w:t xml:space="preserve"> </w:t>
-      </w:r>
-      <w:proofErr w:type="spellStart"/>
-      <w:r>
-        <w:t>C</w:t>
-      </w:r>
-      <w:proofErr w:type="spellEnd"/>
-      <w:r>
-        <w:t xml:space="preserve"> </w:t>
-      </w:r>
-      <w:proofErr w:type="spellStart"/>
-      <w:r>
-        <w:t>C</w:t>
-      </w:r>
-      <w:proofErr w:type="spellEnd"/>
-      <w:r>
-        <w:t xml:space="preserve"> </w:t>
-      </w:r>
-      <w:proofErr w:type="spellStart"/>
-      <w:r>
-        <w:t>C</w:t>
-      </w:r>
-      <w:proofErr w:type="spellEnd"/>
-      <w:r>
-        <w:t xml:space="preserve"> </w:t>
-      </w:r>
-      <w:proofErr w:type="spellStart"/>
-      <w:r>
-        <w:t>C</w:t>
-      </w:r>
-      <w:proofErr w:type="spellEnd"/>
-      <w:r>
-        <w:t xml:space="preserve"> </w:t>
-      </w:r>
-      <w:proofErr w:type="spellStart"/>
-      <w:r>
-        <w:t>C</w:t>
-      </w:r>
-      <w:proofErr w:type="spellEnd"/>
-      <w:r>
-        <w:t xml:space="preserve"> </w:t>
-      </w:r>
-      <w:proofErr w:type="spellStart"/>
-      <w:r>
-        <w:t>C</w:t>
-      </w:r>
-      <w:proofErr w:type="spellEnd"/>
-      <w:r>
-        <w:t xml:space="preserve"> </w:t>
-      </w:r>
-      <w:proofErr w:type="spellStart"/>
-      <w:r>
-        <w:t>C</w:t>
-      </w:r>
-      <w:proofErr w:type="spellEnd"/>
-      <w:r>
-        <w:t xml:space="preserve"> </w:t>
-      </w:r>
-      <w:proofErr w:type="spellStart"/>
-      <w:r>
-        <w:t>C</w:t>
-      </w:r>
-      <w:proofErr w:type="spellEnd"/>
-      <w:r>
-        <w:t xml:space="preserve"> </w:t>
-      </w:r>
-      <w:proofErr w:type="spellStart"/>
-      <w:r>
-        <w:t>C</w:t>
-      </w:r>
-      <w:proofErr w:type="spellEnd"/>
-      <w:r>
-        <w:t xml:space="preserve"> A</w:t>
+      <w:pPr>
+        <w:rPr>
+          <w:lang w:val="nb-NO"/>
+        </w:rPr>
+      </w:pPr>
+      <w:r>
+        <w:rPr>
+          <w:lang w:val="nb-NO"/>
+        </w:rPr>
+        <w:t>d) Huffman kode:</w:t>
+      </w:r>
+    </w:p>
+    <w:p>
+      <w:r>
+        <w:t>B C C A C B C C C C C C C C C C C A</w:t>
       </w:r>
     </w:p>
     <w:p>
@@ -1130,7 +933,7 @@
                     </pic:cNvPicPr>
                   </pic:nvPicPr>
                   <pic:blipFill>
-                    <a:blip r:embed="rId7">
+                    <a:blip r:embed="rId8">
                       <a:extLst>
                         <a:ext uri="{28A0092B-C50C-407E-A947-70E740481C1C}">
                           <a14:useLocalDpi xmlns:a14="http://schemas.microsoft.com/office/drawing/2010/main" val="0"/>
@@ -1213,8 +1016,6 @@
           <w:lang w:val="nb-NO"/>
         </w:rPr>
       </w:pPr>
-      <w:bookmarkStart w:id="0" w:name="_GoBack"/>
-      <w:bookmarkEnd w:id="0"/>
     </w:p>
     <w:p>
       <w:pPr>
@@ -1231,7 +1032,7 @@
       </w:pPr>
     </w:p>
     <w:sectPr>
-      <w:footerReference w:type="default" r:id="rId8"/>
+      <w:footerReference w:type="default" r:id="rId9"/>
       <w:pgSz w:w="12240" w:h="15840"/>
       <w:pgMar w:top="1440" w:right="1440" w:bottom="1440" w:left="1440" w:header="720" w:footer="720" w:gutter="0"/>
       <w:cols w:space="720"/>
@@ -1903,6 +1704,27 @@
     <w:name w:val="Normal"/>
     <w:qFormat/>
   </w:style>
+  <w:style w:type="paragraph" w:styleId="Heading1">
+    <w:name w:val="heading 1"/>
+    <w:basedOn w:val="Normal"/>
+    <w:next w:val="Normal"/>
+    <w:link w:val="Heading1Char"/>
+    <w:uiPriority w:val="9"/>
+    <w:qFormat/>
+    <w:rsid w:val="00276095"/>
+    <w:pPr>
+      <w:keepNext/>
+      <w:keepLines/>
+      <w:spacing w:before="240" w:after="0"/>
+      <w:outlineLvl w:val="0"/>
+    </w:pPr>
+    <w:rPr>
+      <w:rFonts w:asciiTheme="majorHAnsi" w:eastAsiaTheme="majorEastAsia" w:hAnsiTheme="majorHAnsi" w:cstheme="majorBidi"/>
+      <w:color w:val="2E74B5" w:themeColor="accent1" w:themeShade="BF"/>
+      <w:sz w:val="32"/>
+      <w:szCs w:val="32"/>
+    </w:rPr>
+  </w:style>
   <w:style w:type="character" w:default="1" w:styleId="DefaultParagraphFont">
     <w:name w:val="Default Paragraph Font"/>
     <w:uiPriority w:val="1"/>
@@ -2003,6 +1825,53 @@
     <w:link w:val="Footer"/>
     <w:uiPriority w:val="99"/>
     <w:rsid w:val="00A06A4E"/>
+  </w:style>
+  <w:style w:type="paragraph" w:styleId="Title">
+    <w:name w:val="Title"/>
+    <w:basedOn w:val="Normal"/>
+    <w:next w:val="Normal"/>
+    <w:link w:val="TitleChar"/>
+    <w:uiPriority w:val="10"/>
+    <w:qFormat/>
+    <w:rsid w:val="00276095"/>
+    <w:pPr>
+      <w:spacing w:after="0" w:line="240" w:lineRule="auto"/>
+      <w:contextualSpacing/>
+    </w:pPr>
+    <w:rPr>
+      <w:rFonts w:asciiTheme="majorHAnsi" w:eastAsiaTheme="majorEastAsia" w:hAnsiTheme="majorHAnsi" w:cstheme="majorBidi"/>
+      <w:spacing w:val="-10"/>
+      <w:kern w:val="28"/>
+      <w:sz w:val="56"/>
+      <w:szCs w:val="56"/>
+    </w:rPr>
+  </w:style>
+  <w:style w:type="character" w:customStyle="1" w:styleId="TitleChar">
+    <w:name w:val="Title Char"/>
+    <w:basedOn w:val="DefaultParagraphFont"/>
+    <w:link w:val="Title"/>
+    <w:uiPriority w:val="10"/>
+    <w:rsid w:val="00276095"/>
+    <w:rPr>
+      <w:rFonts w:asciiTheme="majorHAnsi" w:eastAsiaTheme="majorEastAsia" w:hAnsiTheme="majorHAnsi" w:cstheme="majorBidi"/>
+      <w:spacing w:val="-10"/>
+      <w:kern w:val="28"/>
+      <w:sz w:val="56"/>
+      <w:szCs w:val="56"/>
+    </w:rPr>
+  </w:style>
+  <w:style w:type="character" w:customStyle="1" w:styleId="Heading1Char">
+    <w:name w:val="Heading 1 Char"/>
+    <w:basedOn w:val="DefaultParagraphFont"/>
+    <w:link w:val="Heading1"/>
+    <w:uiPriority w:val="9"/>
+    <w:rsid w:val="00276095"/>
+    <w:rPr>
+      <w:rFonts w:asciiTheme="majorHAnsi" w:eastAsiaTheme="majorEastAsia" w:hAnsiTheme="majorHAnsi" w:cstheme="majorBidi"/>
+      <w:color w:val="2E74B5" w:themeColor="accent1" w:themeShade="BF"/>
+      <w:sz w:val="32"/>
+      <w:szCs w:val="32"/>
+    </w:rPr>
   </w:style>
 </w:styles>
 </file>
@@ -2266,4 +2135,16 @@
     </a:ext>
   </a:extLst>
 </a:theme>
+</file>
+
+<file path=customXml/item1.xml><?xml version="1.0" encoding="utf-8"?>
+<b:Sources xmlns:b="http://schemas.openxmlformats.org/officeDocument/2006/bibliography" xmlns="http://schemas.openxmlformats.org/officeDocument/2006/bibliography" SelectedStyle="\APASixthEditionOfficeOnline.xsl" StyleName="APA" Version="6"/>
+</file>
+
+<file path=customXml/itemProps1.xml><?xml version="1.0" encoding="utf-8"?>
+<ds:datastoreItem xmlns:ds="http://schemas.openxmlformats.org/officeDocument/2006/customXml" ds:itemID="{0E4F7B24-89FA-4BDF-A3A7-A43CDB73575B}">
+  <ds:schemaRefs>
+    <ds:schemaRef ds:uri="http://schemas.openxmlformats.org/officeDocument/2006/bibliography"/>
+  </ds:schemaRefs>
+</ds:datastoreItem>
 </file>
</xml_diff>

<commit_message>
Ref til Python fil oppg. B
</commit_message>
<xml_diff>
--- a/uke6_oppgaver/ICA uke 6.docx
+++ b/uke6_oppgaver/ICA uke 6.docx
@@ -688,17 +688,130 @@
           <w:u w:val="single"/>
         </w:rPr>
       </w:pPr>
+      <w:proofErr w:type="spellStart"/>
       <w:r>
         <w:rPr>
           <w:b/>
           <w:u w:val="single"/>
         </w:rPr>
-        <w:t xml:space="preserve">Kode er: </w:t>
-      </w:r>
-    </w:p>
-    <w:p>
-      <w:r>
-        <w:t>B C C A C B C C C C C C C C C C C A</w:t>
+        <w:t>Kode</w:t>
+      </w:r>
+      <w:proofErr w:type="spellEnd"/>
+      <w:r>
+        <w:rPr>
+          <w:b/>
+          <w:u w:val="single"/>
+        </w:rPr>
+        <w:t xml:space="preserve"> </w:t>
+      </w:r>
+      <w:proofErr w:type="spellStart"/>
+      <w:r>
+        <w:rPr>
+          <w:b/>
+          <w:u w:val="single"/>
+        </w:rPr>
+        <w:t>er</w:t>
+      </w:r>
+      <w:proofErr w:type="spellEnd"/>
+      <w:r>
+        <w:rPr>
+          <w:b/>
+          <w:u w:val="single"/>
+        </w:rPr>
+        <w:t xml:space="preserve">: </w:t>
+      </w:r>
+    </w:p>
+    <w:p>
+      <w:r>
+        <w:t xml:space="preserve">B C </w:t>
+      </w:r>
+      <w:proofErr w:type="spellStart"/>
+      <w:r>
+        <w:t>C</w:t>
+      </w:r>
+      <w:proofErr w:type="spellEnd"/>
+      <w:r>
+        <w:t xml:space="preserve"> A C B C </w:t>
+      </w:r>
+      <w:proofErr w:type="spellStart"/>
+      <w:r>
+        <w:t>C</w:t>
+      </w:r>
+      <w:proofErr w:type="spellEnd"/>
+      <w:r>
+        <w:t xml:space="preserve"> </w:t>
+      </w:r>
+      <w:proofErr w:type="spellStart"/>
+      <w:r>
+        <w:t>C</w:t>
+      </w:r>
+      <w:proofErr w:type="spellEnd"/>
+      <w:r>
+        <w:t xml:space="preserve"> </w:t>
+      </w:r>
+      <w:proofErr w:type="spellStart"/>
+      <w:r>
+        <w:t>C</w:t>
+      </w:r>
+      <w:proofErr w:type="spellEnd"/>
+      <w:r>
+        <w:t xml:space="preserve"> </w:t>
+      </w:r>
+      <w:proofErr w:type="spellStart"/>
+      <w:r>
+        <w:t>C</w:t>
+      </w:r>
+      <w:proofErr w:type="spellEnd"/>
+      <w:r>
+        <w:t xml:space="preserve"> </w:t>
+      </w:r>
+      <w:proofErr w:type="spellStart"/>
+      <w:r>
+        <w:t>C</w:t>
+      </w:r>
+      <w:proofErr w:type="spellEnd"/>
+      <w:r>
+        <w:t xml:space="preserve"> </w:t>
+      </w:r>
+      <w:proofErr w:type="spellStart"/>
+      <w:r>
+        <w:t>C</w:t>
+      </w:r>
+      <w:proofErr w:type="spellEnd"/>
+      <w:r>
+        <w:t xml:space="preserve"> </w:t>
+      </w:r>
+      <w:proofErr w:type="spellStart"/>
+      <w:r>
+        <w:t>C</w:t>
+      </w:r>
+      <w:proofErr w:type="spellEnd"/>
+      <w:r>
+        <w:t xml:space="preserve"> </w:t>
+      </w:r>
+      <w:proofErr w:type="spellStart"/>
+      <w:r>
+        <w:t>C</w:t>
+      </w:r>
+      <w:proofErr w:type="spellEnd"/>
+      <w:r>
+        <w:t xml:space="preserve"> </w:t>
+      </w:r>
+      <w:proofErr w:type="spellStart"/>
+      <w:r>
+        <w:t>C</w:t>
+      </w:r>
+      <w:proofErr w:type="spellEnd"/>
+      <w:r>
+        <w:t xml:space="preserve"> </w:t>
+      </w:r>
+      <w:proofErr w:type="spellStart"/>
+      <w:r>
+        <w:t>C</w:t>
+      </w:r>
+      <w:proofErr w:type="spellEnd"/>
+      <w:r>
+        <w:t xml:space="preserve"> A</w:t>
       </w:r>
     </w:p>
     <w:p/>
@@ -731,6 +844,86 @@
           <w:lang w:val="nb-NO"/>
         </w:rPr>
         <w:t>bits (ascii tabellen sier at hvert symbol har 7 bits)</w:t>
+      </w:r>
+    </w:p>
+    <w:p>
+      <w:pPr>
+        <w:rPr>
+          <w:lang w:val="nb-NO"/>
+        </w:rPr>
+      </w:pPr>
+      <w:r>
+        <w:rPr>
+          <w:lang w:val="nb-NO"/>
+        </w:rPr>
+        <w:t>Ascii – 144 bits – hvert symbol 8 bits</w:t>
+      </w:r>
+      <w:r>
+        <w:rPr>
+          <w:lang w:val="nb-NO"/>
+        </w:rPr>
+        <w:t xml:space="preserve"> ( iflg tekst fra uke 5</w:t>
+      </w:r>
+      <w:r>
+        <w:rPr>
+          <w:lang w:val="nb-NO"/>
+        </w:rPr>
+        <w:t xml:space="preserve"> er hvert symbol 8 bits</w:t>
+      </w:r>
+      <w:r>
+        <w:rPr>
+          <w:lang w:val="nb-NO"/>
+        </w:rPr>
+        <w:t>)</w:t>
+      </w:r>
+    </w:p>
+    <w:p>
+      <w:pPr>
+        <w:rPr>
+          <w:lang w:val="nb-NO"/>
+        </w:rPr>
+      </w:pPr>
+    </w:p>
+    <w:p>
+      <w:pPr>
+        <w:rPr>
+          <w:b/>
+          <w:i/>
+          <w:lang w:val="nb-NO"/>
+        </w:rPr>
+      </w:pPr>
+      <w:r>
+        <w:rPr>
+          <w:lang w:val="nb-NO"/>
+        </w:rPr>
+        <w:t xml:space="preserve">b) </w:t>
+      </w:r>
+      <w:r>
+        <w:rPr>
+          <w:lang w:val="nb-NO"/>
+        </w:rPr>
+        <w:t xml:space="preserve"> </w:t>
+      </w:r>
+      <w:r>
+        <w:rPr>
+          <w:b/>
+          <w:i/>
+          <w:lang w:val="nb-NO"/>
+        </w:rPr>
+        <w:t>Se Python fil Oppgave 1.2.1 B</w:t>
+      </w:r>
+    </w:p>
+    <w:p>
+      <w:pPr>
+        <w:rPr>
+          <w:lang w:val="nb-NO"/>
+        </w:rPr>
+      </w:pPr>
+      <w:r>
+        <w:rPr>
+          <w:lang w:val="nb-NO"/>
+        </w:rPr>
+        <w:t xml:space="preserve">c) </w:t>
       </w:r>
       <w:bookmarkStart w:id="0" w:name="_GoBack"/>
       <w:bookmarkEnd w:id="0"/>
@@ -745,76 +938,100 @@
         <w:rPr>
           <w:lang w:val="nb-NO"/>
         </w:rPr>
-        <w:t>Ascii – 144 bits – hvert symbol 8 bits</w:t>
-      </w:r>
-      <w:r>
-        <w:rPr>
-          <w:lang w:val="nb-NO"/>
-        </w:rPr>
-        <w:t xml:space="preserve"> ( iflg tekst fra uke 5</w:t>
-      </w:r>
-      <w:r>
-        <w:rPr>
-          <w:lang w:val="nb-NO"/>
-        </w:rPr>
-        <w:t xml:space="preserve"> er hvert symbol 8 bits</w:t>
-      </w:r>
-      <w:r>
-        <w:rPr>
-          <w:lang w:val="nb-NO"/>
-        </w:rPr>
-        <w:t>)</w:t>
-      </w:r>
-    </w:p>
-    <w:p>
-      <w:pPr>
-        <w:rPr>
-          <w:lang w:val="nb-NO"/>
-        </w:rPr>
-      </w:pPr>
-    </w:p>
-    <w:p>
-      <w:pPr>
-        <w:rPr>
-          <w:lang w:val="nb-NO"/>
-        </w:rPr>
-      </w:pPr>
-      <w:r>
-        <w:rPr>
-          <w:lang w:val="nb-NO"/>
-        </w:rPr>
-        <w:t xml:space="preserve">b) </w:t>
-      </w:r>
-    </w:p>
-    <w:p>
-      <w:pPr>
-        <w:rPr>
-          <w:lang w:val="nb-NO"/>
-        </w:rPr>
-      </w:pPr>
-      <w:r>
-        <w:rPr>
-          <w:lang w:val="nb-NO"/>
-        </w:rPr>
-        <w:t xml:space="preserve">c) </w:t>
-      </w:r>
-    </w:p>
-    <w:p>
-      <w:pPr>
-        <w:rPr>
-          <w:lang w:val="nb-NO"/>
-        </w:rPr>
-      </w:pPr>
-      <w:r>
-        <w:rPr>
-          <w:lang w:val="nb-NO"/>
-        </w:rPr>
         <w:t>d) Huffman kode:</w:t>
       </w:r>
     </w:p>
     <w:p>
       <w:r>
-        <w:t>B C C A C B C C C C C C C C C C C A</w:t>
+        <w:t xml:space="preserve">B C </w:t>
+      </w:r>
+      <w:proofErr w:type="spellStart"/>
+      <w:r>
+        <w:t>C</w:t>
+      </w:r>
+      <w:proofErr w:type="spellEnd"/>
+      <w:r>
+        <w:t xml:space="preserve"> A C B C </w:t>
+      </w:r>
+      <w:proofErr w:type="spellStart"/>
+      <w:r>
+        <w:t>C</w:t>
+      </w:r>
+      <w:proofErr w:type="spellEnd"/>
+      <w:r>
+        <w:t xml:space="preserve"> </w:t>
+      </w:r>
+      <w:proofErr w:type="spellStart"/>
+      <w:r>
+        <w:t>C</w:t>
+      </w:r>
+      <w:proofErr w:type="spellEnd"/>
+      <w:r>
+        <w:t xml:space="preserve"> </w:t>
+      </w:r>
+      <w:proofErr w:type="spellStart"/>
+      <w:r>
+        <w:t>C</w:t>
+      </w:r>
+      <w:proofErr w:type="spellEnd"/>
+      <w:r>
+        <w:t xml:space="preserve"> </w:t>
+      </w:r>
+      <w:proofErr w:type="spellStart"/>
+      <w:r>
+        <w:t>C</w:t>
+      </w:r>
+      <w:proofErr w:type="spellEnd"/>
+      <w:r>
+        <w:t xml:space="preserve"> </w:t>
+      </w:r>
+      <w:proofErr w:type="spellStart"/>
+      <w:r>
+        <w:t>C</w:t>
+      </w:r>
+      <w:proofErr w:type="spellEnd"/>
+      <w:r>
+        <w:t xml:space="preserve"> </w:t>
+      </w:r>
+      <w:proofErr w:type="spellStart"/>
+      <w:r>
+        <w:t>C</w:t>
+      </w:r>
+      <w:proofErr w:type="spellEnd"/>
+      <w:r>
+        <w:t xml:space="preserve"> </w:t>
+      </w:r>
+      <w:proofErr w:type="spellStart"/>
+      <w:r>
+        <w:t>C</w:t>
+      </w:r>
+      <w:proofErr w:type="spellEnd"/>
+      <w:r>
+        <w:t xml:space="preserve"> </w:t>
+      </w:r>
+      <w:proofErr w:type="spellStart"/>
+      <w:r>
+        <w:t>C</w:t>
+      </w:r>
+      <w:proofErr w:type="spellEnd"/>
+      <w:r>
+        <w:t xml:space="preserve"> </w:t>
+      </w:r>
+      <w:proofErr w:type="spellStart"/>
+      <w:r>
+        <w:t>C</w:t>
+      </w:r>
+      <w:proofErr w:type="spellEnd"/>
+      <w:r>
+        <w:t xml:space="preserve"> </w:t>
+      </w:r>
+      <w:proofErr w:type="spellStart"/>
+      <w:r>
+        <w:t>C</w:t>
+      </w:r>
+      <w:proofErr w:type="spellEnd"/>
+      <w:r>
+        <w:t xml:space="preserve"> A</w:t>
       </w:r>
     </w:p>
     <w:p>
@@ -2142,7 +2359,7 @@
 </file>
 
 <file path=customXml/itemProps1.xml><?xml version="1.0" encoding="utf-8"?>
-<ds:datastoreItem xmlns:ds="http://schemas.openxmlformats.org/officeDocument/2006/customXml" ds:itemID="{0E4F7B24-89FA-4BDF-A3A7-A43CDB73575B}">
+<ds:datastoreItem xmlns:ds="http://schemas.openxmlformats.org/officeDocument/2006/customXml" ds:itemID="{2D61FF0A-016E-4300-B3A2-D75BC555A84B}">
   <ds:schemaRefs>
     <ds:schemaRef ds:uri="http://schemas.openxmlformats.org/officeDocument/2006/bibliography"/>
   </ds:schemaRefs>

</xml_diff>

<commit_message>
Endret forklaring på ASCII bits
</commit_message>
<xml_diff>
--- a/uke6_oppgaver/ICA uke 6.docx
+++ b/uke6_oppgaver/ICA uke 6.docx
@@ -825,56 +825,32 @@
         <w:rPr>
           <w:lang w:val="nb-NO"/>
         </w:rPr>
-        <w:t xml:space="preserve">Dette gir, I forhold til ASCII – 126 bits. </w:t>
-      </w:r>
-      <w:r>
-        <w:rPr>
-          <w:lang w:val="nb-NO"/>
-        </w:rPr>
-        <w:t xml:space="preserve">Hvor hvert symbol </w:t>
-      </w:r>
-      <w:r>
-        <w:rPr>
-          <w:lang w:val="nb-NO"/>
-        </w:rPr>
-        <w:t xml:space="preserve">består av 7 </w:t>
-      </w:r>
-      <w:r>
-        <w:rPr>
-          <w:lang w:val="nb-NO"/>
-        </w:rPr>
-        <w:t>bits (ascii tabellen sier at hvert symbol har 7 bits)</w:t>
-      </w:r>
-    </w:p>
-    <w:p>
-      <w:pPr>
-        <w:rPr>
-          <w:lang w:val="nb-NO"/>
-        </w:rPr>
-      </w:pPr>
-      <w:r>
-        <w:rPr>
-          <w:lang w:val="nb-NO"/>
-        </w:rPr>
-        <w:t>Ascii – 144 bits – hvert symbol 8 bits</w:t>
-      </w:r>
-      <w:r>
-        <w:rPr>
-          <w:lang w:val="nb-NO"/>
-        </w:rPr>
-        <w:t xml:space="preserve"> ( iflg tekst fra uke 5</w:t>
-      </w:r>
-      <w:r>
-        <w:rPr>
-          <w:lang w:val="nb-NO"/>
-        </w:rPr>
-        <w:t xml:space="preserve"> er hvert symbol 8 bits</w:t>
-      </w:r>
-      <w:r>
-        <w:rPr>
-          <w:lang w:val="nb-NO"/>
-        </w:rPr>
-        <w:t>)</w:t>
+        <w:t xml:space="preserve">Noen ASCII tabeller gir uttrykk for at hvert symbol består av 7 bits, mens i teksten fra uke 5 står det at det er 8 bits. Vi tar derfor utgangspunkt i at det er 8 bits. </w:t>
+      </w:r>
+    </w:p>
+    <w:p>
+      <w:pPr>
+        <w:rPr>
+          <w:lang w:val="nb-NO"/>
+        </w:rPr>
+      </w:pPr>
+      <w:r>
+        <w:rPr>
+          <w:lang w:val="nb-NO"/>
+        </w:rPr>
+        <w:t>Dette gir oss da – 144 bits når</w:t>
+      </w:r>
+      <w:r>
+        <w:rPr>
+          <w:lang w:val="nb-NO"/>
+        </w:rPr>
+        <w:t xml:space="preserve"> hvert symbol 8 bits</w:t>
+      </w:r>
+      <w:r>
+        <w:rPr>
+          <w:lang w:val="nb-NO"/>
+        </w:rPr>
+        <w:t>.</w:t>
       </w:r>
     </w:p>
     <w:p>
@@ -914,182 +890,174 @@
       </w:r>
     </w:p>
     <w:p>
-      <w:pPr>
-        <w:rPr>
-          <w:lang w:val="nb-NO"/>
-        </w:rPr>
-      </w:pPr>
-      <w:r>
-        <w:rPr>
-          <w:lang w:val="nb-NO"/>
-        </w:rPr>
+      <w:r>
         <w:t xml:space="preserve">c) </w:t>
       </w:r>
+    </w:p>
+    <w:p>
+      <w:r>
+        <w:t xml:space="preserve">d) Huffman </w:t>
+      </w:r>
+      <w:proofErr w:type="spellStart"/>
+      <w:r>
+        <w:t>kode</w:t>
+      </w:r>
+      <w:proofErr w:type="spellEnd"/>
+      <w:r>
+        <w:t>:</w:t>
+      </w:r>
+    </w:p>
+    <w:p>
+      <w:r>
+        <w:t xml:space="preserve">B C </w:t>
+      </w:r>
+      <w:proofErr w:type="spellStart"/>
+      <w:r>
+        <w:t>C</w:t>
+      </w:r>
+      <w:proofErr w:type="spellEnd"/>
+      <w:r>
+        <w:t xml:space="preserve"> A C B C </w:t>
+      </w:r>
+      <w:proofErr w:type="spellStart"/>
+      <w:r>
+        <w:t>C</w:t>
+      </w:r>
+      <w:proofErr w:type="spellEnd"/>
+      <w:r>
+        <w:t xml:space="preserve"> </w:t>
+      </w:r>
+      <w:proofErr w:type="spellStart"/>
+      <w:r>
+        <w:t>C</w:t>
+      </w:r>
+      <w:proofErr w:type="spellEnd"/>
+      <w:r>
+        <w:t xml:space="preserve"> </w:t>
+      </w:r>
+      <w:proofErr w:type="spellStart"/>
+      <w:r>
+        <w:t>C</w:t>
+      </w:r>
+      <w:proofErr w:type="spellEnd"/>
+      <w:r>
+        <w:t xml:space="preserve"> </w:t>
+      </w:r>
+      <w:proofErr w:type="spellStart"/>
+      <w:r>
+        <w:t>C</w:t>
+      </w:r>
+      <w:proofErr w:type="spellEnd"/>
+      <w:r>
+        <w:t xml:space="preserve"> </w:t>
+      </w:r>
+      <w:proofErr w:type="spellStart"/>
+      <w:r>
+        <w:t>C</w:t>
+      </w:r>
+      <w:proofErr w:type="spellEnd"/>
+      <w:r>
+        <w:t xml:space="preserve"> </w:t>
+      </w:r>
+      <w:proofErr w:type="spellStart"/>
+      <w:r>
+        <w:t>C</w:t>
+      </w:r>
+      <w:proofErr w:type="spellEnd"/>
+      <w:r>
+        <w:t xml:space="preserve"> </w:t>
+      </w:r>
+      <w:proofErr w:type="spellStart"/>
+      <w:r>
+        <w:t>C</w:t>
+      </w:r>
+      <w:proofErr w:type="spellEnd"/>
+      <w:r>
+        <w:t xml:space="preserve"> </w:t>
+      </w:r>
+      <w:proofErr w:type="spellStart"/>
+      <w:r>
+        <w:t>C</w:t>
+      </w:r>
+      <w:proofErr w:type="spellEnd"/>
+      <w:r>
+        <w:t xml:space="preserve"> </w:t>
+      </w:r>
+      <w:proofErr w:type="spellStart"/>
+      <w:r>
+        <w:t>C</w:t>
+      </w:r>
+      <w:proofErr w:type="spellEnd"/>
+      <w:r>
+        <w:t xml:space="preserve"> </w:t>
+      </w:r>
+      <w:proofErr w:type="spellStart"/>
+      <w:r>
+        <w:t>C</w:t>
+      </w:r>
+      <w:proofErr w:type="spellEnd"/>
+      <w:r>
+        <w:t xml:space="preserve"> A</w:t>
+      </w:r>
+    </w:p>
+    <w:p>
+      <w:pPr>
+        <w:rPr>
+          <w:lang w:val="nb-NO"/>
+        </w:rPr>
+      </w:pPr>
+      <w:r>
+        <w:rPr>
+          <w:lang w:val="nb-NO"/>
+        </w:rPr>
+        <w:t>A forekommer 2 ganger</w:t>
+      </w:r>
+      <w:r>
+        <w:rPr>
+          <w:lang w:val="nb-NO"/>
+        </w:rPr>
+        <w:t xml:space="preserve">, </w:t>
+      </w:r>
+      <w:r>
+        <w:rPr>
+          <w:lang w:val="nb-NO"/>
+        </w:rPr>
+        <w:t>B forekommer 2 ganger</w:t>
+      </w:r>
+      <w:r>
+        <w:rPr>
+          <w:lang w:val="nb-NO"/>
+        </w:rPr>
+        <w:t xml:space="preserve">, </w:t>
+      </w:r>
+      <w:r>
+        <w:rPr>
+          <w:lang w:val="nb-NO"/>
+        </w:rPr>
+        <w:t>C forekommer 14 ganger</w:t>
+      </w:r>
+    </w:p>
+    <w:p>
+      <w:pPr>
+        <w:rPr>
+          <w:lang w:val="nb-NO"/>
+        </w:rPr>
+      </w:pPr>
+      <w:r>
+        <w:rPr>
+          <w:lang w:val="nb-NO"/>
+        </w:rPr>
+        <w:t>Det gir en sannsynlighet på:</w:t>
+      </w:r>
+    </w:p>
+    <w:p>
+      <w:pPr>
+        <w:rPr>
+          <w:lang w:val="nb-NO"/>
+        </w:rPr>
+      </w:pPr>
       <w:bookmarkStart w:id="0" w:name="_GoBack"/>
       <w:bookmarkEnd w:id="0"/>
-    </w:p>
-    <w:p>
-      <w:pPr>
-        <w:rPr>
-          <w:lang w:val="nb-NO"/>
-        </w:rPr>
-      </w:pPr>
-      <w:r>
-        <w:rPr>
-          <w:lang w:val="nb-NO"/>
-        </w:rPr>
-        <w:t>d) Huffman kode:</w:t>
-      </w:r>
-    </w:p>
-    <w:p>
-      <w:r>
-        <w:t xml:space="preserve">B C </w:t>
-      </w:r>
-      <w:proofErr w:type="spellStart"/>
-      <w:r>
-        <w:t>C</w:t>
-      </w:r>
-      <w:proofErr w:type="spellEnd"/>
-      <w:r>
-        <w:t xml:space="preserve"> A C B C </w:t>
-      </w:r>
-      <w:proofErr w:type="spellStart"/>
-      <w:r>
-        <w:t>C</w:t>
-      </w:r>
-      <w:proofErr w:type="spellEnd"/>
-      <w:r>
-        <w:t xml:space="preserve"> </w:t>
-      </w:r>
-      <w:proofErr w:type="spellStart"/>
-      <w:r>
-        <w:t>C</w:t>
-      </w:r>
-      <w:proofErr w:type="spellEnd"/>
-      <w:r>
-        <w:t xml:space="preserve"> </w:t>
-      </w:r>
-      <w:proofErr w:type="spellStart"/>
-      <w:r>
-        <w:t>C</w:t>
-      </w:r>
-      <w:proofErr w:type="spellEnd"/>
-      <w:r>
-        <w:t xml:space="preserve"> </w:t>
-      </w:r>
-      <w:proofErr w:type="spellStart"/>
-      <w:r>
-        <w:t>C</w:t>
-      </w:r>
-      <w:proofErr w:type="spellEnd"/>
-      <w:r>
-        <w:t xml:space="preserve"> </w:t>
-      </w:r>
-      <w:proofErr w:type="spellStart"/>
-      <w:r>
-        <w:t>C</w:t>
-      </w:r>
-      <w:proofErr w:type="spellEnd"/>
-      <w:r>
-        <w:t xml:space="preserve"> </w:t>
-      </w:r>
-      <w:proofErr w:type="spellStart"/>
-      <w:r>
-        <w:t>C</w:t>
-      </w:r>
-      <w:proofErr w:type="spellEnd"/>
-      <w:r>
-        <w:t xml:space="preserve"> </w:t>
-      </w:r>
-      <w:proofErr w:type="spellStart"/>
-      <w:r>
-        <w:t>C</w:t>
-      </w:r>
-      <w:proofErr w:type="spellEnd"/>
-      <w:r>
-        <w:t xml:space="preserve"> </w:t>
-      </w:r>
-      <w:proofErr w:type="spellStart"/>
-      <w:r>
-        <w:t>C</w:t>
-      </w:r>
-      <w:proofErr w:type="spellEnd"/>
-      <w:r>
-        <w:t xml:space="preserve"> </w:t>
-      </w:r>
-      <w:proofErr w:type="spellStart"/>
-      <w:r>
-        <w:t>C</w:t>
-      </w:r>
-      <w:proofErr w:type="spellEnd"/>
-      <w:r>
-        <w:t xml:space="preserve"> </w:t>
-      </w:r>
-      <w:proofErr w:type="spellStart"/>
-      <w:r>
-        <w:t>C</w:t>
-      </w:r>
-      <w:proofErr w:type="spellEnd"/>
-      <w:r>
-        <w:t xml:space="preserve"> A</w:t>
-      </w:r>
-    </w:p>
-    <w:p>
-      <w:pPr>
-        <w:rPr>
-          <w:lang w:val="nb-NO"/>
-        </w:rPr>
-      </w:pPr>
-      <w:r>
-        <w:rPr>
-          <w:lang w:val="nb-NO"/>
-        </w:rPr>
-        <w:t>A forekommer 2 ganger</w:t>
-      </w:r>
-      <w:r>
-        <w:rPr>
-          <w:lang w:val="nb-NO"/>
-        </w:rPr>
-        <w:t xml:space="preserve">, </w:t>
-      </w:r>
-      <w:r>
-        <w:rPr>
-          <w:lang w:val="nb-NO"/>
-        </w:rPr>
-        <w:t>B forekommer 2 ganger</w:t>
-      </w:r>
-      <w:r>
-        <w:rPr>
-          <w:lang w:val="nb-NO"/>
-        </w:rPr>
-        <w:t xml:space="preserve">, </w:t>
-      </w:r>
-      <w:r>
-        <w:rPr>
-          <w:lang w:val="nb-NO"/>
-        </w:rPr>
-        <w:t>C forekommer 14 ganger</w:t>
-      </w:r>
-    </w:p>
-    <w:p>
-      <w:pPr>
-        <w:rPr>
-          <w:lang w:val="nb-NO"/>
-        </w:rPr>
-      </w:pPr>
-      <w:r>
-        <w:rPr>
-          <w:lang w:val="nb-NO"/>
-        </w:rPr>
-        <w:t>Det gir en sannsynlighet på:</w:t>
-      </w:r>
-    </w:p>
-    <w:p>
-      <w:pPr>
-        <w:rPr>
-          <w:lang w:val="nb-NO"/>
-        </w:rPr>
-      </w:pPr>
       <w:r>
         <w:rPr>
           <w:lang w:val="nb-NO"/>
@@ -1211,13 +1179,19 @@
         <w:rPr>
           <w:lang w:val="nb-NO"/>
         </w:rPr>
-        <w:t xml:space="preserve">Original melding var på 126 bits, og vi har med Huffman koding fått en komprimeringsgrad på 82.5 % </w:t>
-      </w:r>
-      <w:r>
-        <w:rPr>
-          <w:lang w:val="nb-NO"/>
-        </w:rPr>
-        <w:t xml:space="preserve"> (~85% dersom det er 8 bits)</w:t>
+        <w:t>Original melding var på 44</w:t>
+      </w:r>
+      <w:r>
+        <w:rPr>
+          <w:lang w:val="nb-NO"/>
+        </w:rPr>
+        <w:t xml:space="preserve"> bits, og vi har med Huffman koding fått en komprimeringsgrad på </w:t>
+      </w:r>
+      <w:r>
+        <w:rPr>
+          <w:lang w:val="nb-NO"/>
+        </w:rPr>
+        <w:t>~85%.</w:t>
       </w:r>
     </w:p>
     <w:p>
@@ -2359,7 +2333,7 @@
 </file>
 
 <file path=customXml/itemProps1.xml><?xml version="1.0" encoding="utf-8"?>
-<ds:datastoreItem xmlns:ds="http://schemas.openxmlformats.org/officeDocument/2006/customXml" ds:itemID="{2D61FF0A-016E-4300-B3A2-D75BC555A84B}">
+<ds:datastoreItem xmlns:ds="http://schemas.openxmlformats.org/officeDocument/2006/customXml" ds:itemID="{4E9964AD-477C-4106-BCF3-578DE15A9410}">
   <ds:schemaRefs>
     <ds:schemaRef ds:uri="http://schemas.openxmlformats.org/officeDocument/2006/bibliography"/>
   </ds:schemaRefs>

</xml_diff>

<commit_message>
La inn svar på oppgave f - komprimeringsgrad av Shakespear fil
</commit_message>
<xml_diff>
--- a/uke6_oppgaver/ICA uke 6.docx
+++ b/uke6_oppgaver/ICA uke 6.docx
@@ -688,130 +688,17 @@
           <w:u w:val="single"/>
         </w:rPr>
       </w:pPr>
-      <w:proofErr w:type="spellStart"/>
       <w:r>
         <w:rPr>
           <w:b/>
           <w:u w:val="single"/>
         </w:rPr>
-        <w:t>Kode</w:t>
-      </w:r>
-      <w:proofErr w:type="spellEnd"/>
-      <w:r>
-        <w:rPr>
-          <w:b/>
-          <w:u w:val="single"/>
-        </w:rPr>
-        <w:t xml:space="preserve"> </w:t>
-      </w:r>
-      <w:proofErr w:type="spellStart"/>
-      <w:r>
-        <w:rPr>
-          <w:b/>
-          <w:u w:val="single"/>
-        </w:rPr>
-        <w:t>er</w:t>
-      </w:r>
-      <w:proofErr w:type="spellEnd"/>
-      <w:r>
-        <w:rPr>
-          <w:b/>
-          <w:u w:val="single"/>
-        </w:rPr>
-        <w:t xml:space="preserve">: </w:t>
-      </w:r>
-    </w:p>
-    <w:p>
-      <w:r>
-        <w:t xml:space="preserve">B C </w:t>
-      </w:r>
-      <w:proofErr w:type="spellStart"/>
-      <w:r>
-        <w:t>C</w:t>
-      </w:r>
-      <w:proofErr w:type="spellEnd"/>
-      <w:r>
-        <w:t xml:space="preserve"> A C B C </w:t>
-      </w:r>
-      <w:proofErr w:type="spellStart"/>
-      <w:r>
-        <w:t>C</w:t>
-      </w:r>
-      <w:proofErr w:type="spellEnd"/>
-      <w:r>
-        <w:t xml:space="preserve"> </w:t>
-      </w:r>
-      <w:proofErr w:type="spellStart"/>
-      <w:r>
-        <w:t>C</w:t>
-      </w:r>
-      <w:proofErr w:type="spellEnd"/>
-      <w:r>
-        <w:t xml:space="preserve"> </w:t>
-      </w:r>
-      <w:proofErr w:type="spellStart"/>
-      <w:r>
-        <w:t>C</w:t>
-      </w:r>
-      <w:proofErr w:type="spellEnd"/>
-      <w:r>
-        <w:t xml:space="preserve"> </w:t>
-      </w:r>
-      <w:proofErr w:type="spellStart"/>
-      <w:r>
-        <w:t>C</w:t>
-      </w:r>
-      <w:proofErr w:type="spellEnd"/>
-      <w:r>
-        <w:t xml:space="preserve"> </w:t>
-      </w:r>
-      <w:proofErr w:type="spellStart"/>
-      <w:r>
-        <w:t>C</w:t>
-      </w:r>
-      <w:proofErr w:type="spellEnd"/>
-      <w:r>
-        <w:t xml:space="preserve"> </w:t>
-      </w:r>
-      <w:proofErr w:type="spellStart"/>
-      <w:r>
-        <w:t>C</w:t>
-      </w:r>
-      <w:proofErr w:type="spellEnd"/>
-      <w:r>
-        <w:t xml:space="preserve"> </w:t>
-      </w:r>
-      <w:proofErr w:type="spellStart"/>
-      <w:r>
-        <w:t>C</w:t>
-      </w:r>
-      <w:proofErr w:type="spellEnd"/>
-      <w:r>
-        <w:t xml:space="preserve"> </w:t>
-      </w:r>
-      <w:proofErr w:type="spellStart"/>
-      <w:r>
-        <w:t>C</w:t>
-      </w:r>
-      <w:proofErr w:type="spellEnd"/>
-      <w:r>
-        <w:t xml:space="preserve"> </w:t>
-      </w:r>
-      <w:proofErr w:type="spellStart"/>
-      <w:r>
-        <w:t>C</w:t>
-      </w:r>
-      <w:proofErr w:type="spellEnd"/>
-      <w:r>
-        <w:t xml:space="preserve"> </w:t>
-      </w:r>
-      <w:proofErr w:type="spellStart"/>
-      <w:r>
-        <w:t>C</w:t>
-      </w:r>
-      <w:proofErr w:type="spellEnd"/>
-      <w:r>
-        <w:t xml:space="preserve"> A</w:t>
+        <w:t xml:space="preserve">Kode er: </w:t>
+      </w:r>
+    </w:p>
+    <w:p>
+      <w:r>
+        <w:t>B C C A C B C C C C C C C C C C C A</w:t>
       </w:r>
     </w:p>
     <w:p/>
@@ -896,108 +783,12 @@
     </w:p>
     <w:p>
       <w:r>
-        <w:t xml:space="preserve">d) Huffman </w:t>
-      </w:r>
-      <w:proofErr w:type="spellStart"/>
-      <w:r>
-        <w:t>kode</w:t>
-      </w:r>
-      <w:proofErr w:type="spellEnd"/>
-      <w:r>
-        <w:t>:</w:t>
-      </w:r>
-    </w:p>
-    <w:p>
-      <w:r>
-        <w:t xml:space="preserve">B C </w:t>
-      </w:r>
-      <w:proofErr w:type="spellStart"/>
-      <w:r>
-        <w:t>C</w:t>
-      </w:r>
-      <w:proofErr w:type="spellEnd"/>
-      <w:r>
-        <w:t xml:space="preserve"> A C B C </w:t>
-      </w:r>
-      <w:proofErr w:type="spellStart"/>
-      <w:r>
-        <w:t>C</w:t>
-      </w:r>
-      <w:proofErr w:type="spellEnd"/>
-      <w:r>
-        <w:t xml:space="preserve"> </w:t>
-      </w:r>
-      <w:proofErr w:type="spellStart"/>
-      <w:r>
-        <w:t>C</w:t>
-      </w:r>
-      <w:proofErr w:type="spellEnd"/>
-      <w:r>
-        <w:t xml:space="preserve"> </w:t>
-      </w:r>
-      <w:proofErr w:type="spellStart"/>
-      <w:r>
-        <w:t>C</w:t>
-      </w:r>
-      <w:proofErr w:type="spellEnd"/>
-      <w:r>
-        <w:t xml:space="preserve"> </w:t>
-      </w:r>
-      <w:proofErr w:type="spellStart"/>
-      <w:r>
-        <w:t>C</w:t>
-      </w:r>
-      <w:proofErr w:type="spellEnd"/>
-      <w:r>
-        <w:t xml:space="preserve"> </w:t>
-      </w:r>
-      <w:proofErr w:type="spellStart"/>
-      <w:r>
-        <w:t>C</w:t>
-      </w:r>
-      <w:proofErr w:type="spellEnd"/>
-      <w:r>
-        <w:t xml:space="preserve"> </w:t>
-      </w:r>
-      <w:proofErr w:type="spellStart"/>
-      <w:r>
-        <w:t>C</w:t>
-      </w:r>
-      <w:proofErr w:type="spellEnd"/>
-      <w:r>
-        <w:t xml:space="preserve"> </w:t>
-      </w:r>
-      <w:proofErr w:type="spellStart"/>
-      <w:r>
-        <w:t>C</w:t>
-      </w:r>
-      <w:proofErr w:type="spellEnd"/>
-      <w:r>
-        <w:t xml:space="preserve"> </w:t>
-      </w:r>
-      <w:proofErr w:type="spellStart"/>
-      <w:r>
-        <w:t>C</w:t>
-      </w:r>
-      <w:proofErr w:type="spellEnd"/>
-      <w:r>
-        <w:t xml:space="preserve"> </w:t>
-      </w:r>
-      <w:proofErr w:type="spellStart"/>
-      <w:r>
-        <w:t>C</w:t>
-      </w:r>
-      <w:proofErr w:type="spellEnd"/>
-      <w:r>
-        <w:t xml:space="preserve"> </w:t>
-      </w:r>
-      <w:proofErr w:type="spellStart"/>
-      <w:r>
-        <w:t>C</w:t>
-      </w:r>
-      <w:proofErr w:type="spellEnd"/>
-      <w:r>
-        <w:t xml:space="preserve"> A</w:t>
+        <w:t>d) Huffman kode:</w:t>
+      </w:r>
+    </w:p>
+    <w:p>
+      <w:r>
+        <w:t>B C C A C B C C C C C C C C C C C A</w:t>
       </w:r>
     </w:p>
     <w:p>
@@ -1056,8 +847,6 @@
           <w:lang w:val="nb-NO"/>
         </w:rPr>
       </w:pPr>
-      <w:bookmarkStart w:id="0" w:name="_GoBack"/>
-      <w:bookmarkEnd w:id="0"/>
       <w:r>
         <w:rPr>
           <w:lang w:val="nb-NO"/>
@@ -1191,22 +980,107 @@
         <w:rPr>
           <w:lang w:val="nb-NO"/>
         </w:rPr>
-        <w:t>~85%.</w:t>
-      </w:r>
-    </w:p>
-    <w:p>
-      <w:pPr>
-        <w:rPr>
-          <w:lang w:val="nb-NO"/>
-        </w:rPr>
-      </w:pPr>
-    </w:p>
-    <w:p>
-      <w:pPr>
-        <w:rPr>
-          <w:lang w:val="nb-NO"/>
-        </w:rPr>
-      </w:pPr>
+        <w:t xml:space="preserve">~85% </w:t>
+      </w:r>
+    </w:p>
+    <w:p>
+      <w:pPr>
+        <w:rPr>
+          <w:lang w:val="nb-NO"/>
+        </w:rPr>
+      </w:pPr>
+    </w:p>
+    <w:p>
+      <w:pPr>
+        <w:rPr>
+          <w:lang w:val="nb-NO"/>
+        </w:rPr>
+      </w:pPr>
+      <w:r>
+        <w:rPr>
+          <w:lang w:val="nb-NO"/>
+        </w:rPr>
+        <w:t>e)</w:t>
+      </w:r>
+    </w:p>
+    <w:p>
+      <w:pPr>
+        <w:rPr>
+          <w:lang w:val="nb-NO"/>
+        </w:rPr>
+      </w:pPr>
+    </w:p>
+    <w:p>
+      <w:pPr>
+        <w:rPr>
+          <w:lang w:val="nb-NO"/>
+        </w:rPr>
+      </w:pPr>
+      <w:r>
+        <w:rPr>
+          <w:lang w:val="nb-NO"/>
+        </w:rPr>
+        <w:t xml:space="preserve">f) Ved å komprimere Shakespear filen, klarte vi å få den til å gå fra </w:t>
+      </w:r>
+      <w:r>
+        <w:rPr>
+          <w:lang w:val="nb-NO"/>
+        </w:rPr>
+        <w:t>2,080</w:t>
+      </w:r>
+      <w:r>
+        <w:rPr>
+          <w:lang w:val="nb-NO"/>
+        </w:rPr>
+        <w:t>kb</w:t>
+      </w:r>
+      <w:r>
+        <w:rPr>
+          <w:lang w:val="nb-NO"/>
+        </w:rPr>
+        <w:t xml:space="preserve"> til 2,448kb</w:t>
+      </w:r>
+    </w:p>
+    <w:p>
+      <w:pPr>
+        <w:rPr>
+          <w:lang w:val="nb-NO"/>
+        </w:rPr>
+      </w:pPr>
+      <w:r>
+        <w:rPr>
+          <w:lang w:val="nb-NO"/>
+        </w:rPr>
+        <w:t>Dette gir en prosentvis nedgang på ca 15%</w:t>
+      </w:r>
+    </w:p>
+    <w:p>
+      <w:pPr>
+        <w:rPr>
+          <w:lang w:val="nb-NO"/>
+        </w:rPr>
+      </w:pPr>
+      <w:r>
+        <w:rPr>
+          <w:lang w:val="nb-NO"/>
+        </w:rPr>
+        <w:t>2448 – 2080 = 368</w:t>
+      </w:r>
+    </w:p>
+    <w:p>
+      <w:pPr>
+        <w:rPr>
+          <w:lang w:val="nb-NO"/>
+        </w:rPr>
+      </w:pPr>
+      <w:r>
+        <w:rPr>
+          <w:lang w:val="nb-NO"/>
+        </w:rPr>
+        <w:t>(368/2448) x 100 = 15.03%</w:t>
+      </w:r>
+      <w:bookmarkStart w:id="0" w:name="_GoBack"/>
+      <w:bookmarkEnd w:id="0"/>
     </w:p>
     <w:p>
       <w:pPr>
@@ -2333,7 +2207,7 @@
 </file>
 
 <file path=customXml/itemProps1.xml><?xml version="1.0" encoding="utf-8"?>
-<ds:datastoreItem xmlns:ds="http://schemas.openxmlformats.org/officeDocument/2006/customXml" ds:itemID="{4E9964AD-477C-4106-BCF3-578DE15A9410}">
+<ds:datastoreItem xmlns:ds="http://schemas.openxmlformats.org/officeDocument/2006/customXml" ds:itemID="{DC60BB61-8DEF-4AB2-8F1F-BDEAF1351E05}">
   <ds:schemaRefs>
     <ds:schemaRef ds:uri="http://schemas.openxmlformats.org/officeDocument/2006/bibliography"/>
   </ds:schemaRefs>

</xml_diff>